<commit_message>
game mechanics unity proposal aangepast en opnieuw ingediend
</commit_message>
<xml_diff>
--- a/sem_3/Game_Mechanics/2DAE15_Wieme_Jarne_Unity_Proposal.docx
+++ b/sem_3/Game_Mechanics/2DAE15_Wieme_Jarne_Unity_Proposal.docx
@@ -406,27 +406,7 @@
           <w:sz w:val="18"/>
           <w:lang w:val="en-US"/>
         </w:rPr>
-        <w:t xml:space="preserve"> camera, </w:t>
-      </w:r>
-      <w:proofErr w:type="gramStart"/>
-      <w:r>
-        <w:rPr>
-          <w:rFonts w:ascii="DIN" w:hAnsi="DIN"/>
-          <w:i/>
-          <w:sz w:val="18"/>
-          <w:lang w:val="en-US"/>
-        </w:rPr>
-        <w:t>character</w:t>
-      </w:r>
-      <w:proofErr w:type="gramEnd"/>
-      <w:r>
-        <w:rPr>
-          <w:rFonts w:ascii="DIN" w:hAnsi="DIN"/>
-          <w:i/>
-          <w:sz w:val="18"/>
-          <w:lang w:val="en-US"/>
-        </w:rPr>
-        <w:t xml:space="preserve"> and controls</w:t>
+        <w:t xml:space="preserve"> camera, character and controls</w:t>
       </w:r>
       <w:r>
         <w:rPr>
@@ -603,16 +583,16 @@
         <mc:AlternateContent>
           <mc:Choice Requires="wps">
             <w:drawing>
-              <wp:anchor distT="45720" distB="45720" distL="114300" distR="114300" simplePos="0" relativeHeight="251669504" behindDoc="0" locked="0" layoutInCell="1" allowOverlap="1" wp14:anchorId="1F34C1D2" wp14:editId="45FC5222">
+              <wp:anchor distT="45720" distB="45720" distL="114300" distR="114300" simplePos="0" relativeHeight="251669504" behindDoc="0" locked="0" layoutInCell="1" allowOverlap="1" wp14:anchorId="1F34C1D2" wp14:editId="60B1FF6A">
                 <wp:simplePos x="0" y="0"/>
-                <wp:positionH relativeFrom="column">
-                  <wp:posOffset>0</wp:posOffset>
+                <wp:positionH relativeFrom="margin">
+                  <wp:align>left</wp:align>
                 </wp:positionH>
                 <wp:positionV relativeFrom="paragraph">
-                  <wp:posOffset>323850</wp:posOffset>
+                  <wp:posOffset>321310</wp:posOffset>
                 </wp:positionV>
-                <wp:extent cx="5600700" cy="4121150"/>
-                <wp:effectExtent l="0" t="0" r="19050" b="12700"/>
+                <wp:extent cx="5600700" cy="6903085"/>
+                <wp:effectExtent l="0" t="0" r="19050" b="12065"/>
                 <wp:wrapSquare wrapText="bothSides"/>
                 <wp:docPr id="5" name="Text Box 5"/>
                 <wp:cNvGraphicFramePr>
@@ -627,7 +607,7 @@
                       <wps:spPr bwMode="auto">
                         <a:xfrm>
                           <a:off x="0" y="0"/>
-                          <a:ext cx="5600700" cy="4121150"/>
+                          <a:ext cx="5600700" cy="6903218"/>
                         </a:xfrm>
                         <a:prstGeom prst="rect">
                           <a:avLst/>
@@ -651,10 +631,7 @@
                               <w:t>De speler moet een stad b</w:t>
                             </w:r>
                             <w:r>
-                              <w:t xml:space="preserve">eschermen. In die stad zijn er een aantal inwoners. Die kan de speler gebruiken om torens de bedienen om zo de stad te verdedigen. De populatie van de </w:t>
-                            </w:r>
-                            <w:r>
-                              <w:t xml:space="preserve">stad stijgt als </w:t>
+                              <w:t xml:space="preserve">eschermen. In die stad zijn er een aantal inwoners. Die kan de speler gebruiken om torens de bedienen om zo de stad te verdedigen. De populatie van de stad stijgt als </w:t>
                             </w:r>
                             <w:r>
                               <w:t>er mintens 1 volwassen man en vrouw in de stad woont</w:t>
@@ -756,6 +733,18 @@
                             </w:r>
                           </w:p>
                           <w:p>
+                            <w:pPr>
+                              <w:pStyle w:val="ListParagraph"/>
+                              <w:numPr>
+                                <w:ilvl w:val="0"/>
+                                <w:numId w:val="1"/>
+                              </w:numPr>
+                            </w:pPr>
+                            <w:r>
+                              <w:t>- Het aantal rondes het duurt voordat een toren naar de volgende leeftijdscategorie gaat</w:t>
+                            </w:r>
+                          </w:p>
+                          <w:p>
                             <w:r>
                               <w:t>Soorten vijanden:</w:t>
                             </w:r>
@@ -789,6 +778,115 @@
                             <w:r>
                               <w:t>snele vijand met weining levens die weinig schade doet als deze de stad bereikt</w:t>
                             </w:r>
+                          </w:p>
+                          <w:p>
+                            <w:pPr>
+                              <w:spacing w:after="0"/>
+                              <w:rPr>
+                                <w:color w:val="FF0000"/>
+                              </w:rPr>
+                            </w:pPr>
+                            <w:r>
+                              <w:rPr>
+                                <w:color w:val="FF0000"/>
+                              </w:rPr>
+                              <w:t>De vijanden lopen via een pad die van de rand van de map tot de stad loopt.</w:t>
+                            </w:r>
+                            <w:r>
+                              <w:rPr>
+                                <w:color w:val="FF0000"/>
+                              </w:rPr>
+                              <w:t xml:space="preserve"> </w:t>
+                            </w:r>
+                            <w:r>
+                              <w:rPr>
+                                <w:color w:val="FF0000"/>
+                              </w:rPr>
+                              <w:t xml:space="preserve">De torens kunnen langs het pad gebouwd worden op een grid. De speler kan de leeftijd van een toren zien door </w:t>
+                            </w:r>
+                            <w:r>
+                              <w:rPr>
+                                <w:color w:val="FF0000"/>
+                              </w:rPr>
+                              <w:t xml:space="preserve">de </w:t>
+                            </w:r>
+                            <w:r>
+                              <w:rPr>
+                                <w:color w:val="FF0000"/>
+                              </w:rPr>
+                              <w:t>vorm ervan. Hoe meer hoeken de vorm heeft hou ouder de toren.</w:t>
+                            </w:r>
+                            <w:r>
+                              <w:rPr>
+                                <w:color w:val="FF0000"/>
+                              </w:rPr>
+                              <w:t xml:space="preserve"> De speler kan ook op de toren klikken en zien in welke leeftijdscategorie de toren zit</w:t>
+                            </w:r>
+                            <w:r>
+                              <w:rPr>
+                                <w:color w:val="FF0000"/>
+                              </w:rPr>
+                              <w:t xml:space="preserve"> en hoeveel rondes deze er al staat</w:t>
+                            </w:r>
+                            <w:r>
+                              <w:rPr>
+                                <w:color w:val="FF0000"/>
+                              </w:rPr>
+                              <w:t>.</w:t>
+                            </w:r>
+                            <w:r>
+                              <w:rPr>
+                                <w:color w:val="FF0000"/>
+                              </w:rPr>
+                              <w:t xml:space="preserve"> De upgrades worden gedaan in een appart menu. Torens kunnen niet beschadigd worden het kan wel dat de inwoner die de toren bediende dood gaat en dan moet de speler een nieuwe inwoner aan de toren aanwijzen. Je kan zien </w:t>
+                            </w:r>
+                            <w:r>
+                              <w:rPr>
+                                <w:color w:val="FF0000"/>
+                              </w:rPr>
+                              <w:t>dat er niemand in de toren zit doordat deze rood wordt.</w:t>
+                            </w:r>
+                            <w:r>
+                              <w:rPr>
+                                <w:color w:val="FF0000"/>
+                              </w:rPr>
+                              <w:t xml:space="preserve"> Je kan kiezen wie de toren gaat bedienen door erop te klikken en dan te kiezen uit de beschikbare </w:t>
+                            </w:r>
+                            <w:hyperlink r:id="rId11" w:tgtFrame="_self" w:history="1">
+                              <w:r>
+                                <w:rPr>
+                                  <w:color w:val="FF0000"/>
+                                </w:rPr>
+                                <w:t>Leeftijdscategorieën</w:t>
+                              </w:r>
+                            </w:hyperlink>
+                            <w:r>
+                              <w:rPr>
+                                <w:color w:val="FF0000"/>
+                              </w:rPr>
+                              <w:t>. Achter elke ronde kan de speler kiezen om de volgende ronde direct te starten of te wachten tot ze vanzelf komen. De ronde begint vanzelf na ongeveer 30 seconden. Als de speler de volgende ronde zelf start is er een kans om die ronde en aantal extra inwoners te krijgen. Hoe sneller de speler de ronde start hoe hoger deze kans is.</w:t>
+                            </w:r>
+                            <w:r>
+                              <w:rPr>
+                                <w:color w:val="FF0000"/>
+                              </w:rPr>
+                              <w:t xml:space="preserve"> Het aantal rondes dat het duurt voordat een toren naar de volgende leeftijdscategorie gaat is in het begin 1 en dit kan verlengt worden door een upgrade.</w:t>
+                            </w:r>
+                          </w:p>
+                          <w:p>
+                            <w:pPr>
+                              <w:spacing w:after="0"/>
+                              <w:rPr>
+                                <w:color w:val="FF0000"/>
+                              </w:rPr>
+                            </w:pPr>
+                          </w:p>
+                          <w:p>
+                            <w:pPr>
+                              <w:rPr>
+                                <w:color w:val="FF0000"/>
+                              </w:rPr>
+                            </w:pPr>
                           </w:p>
                         </w:txbxContent>
                       </wps:txbx>
@@ -809,7 +907,7 @@
           </mc:Choice>
           <mc:Fallback>
             <w:pict>
-              <v:shape w14:anchorId="1F34C1D2" id="Text Box 5" o:spid="_x0000_s1029" type="#_x0000_t202" style="position:absolute;margin-left:0;margin-top:25.5pt;width:441pt;height:324.5pt;z-index:251669504;visibility:visible;mso-wrap-style:square;mso-width-percent:0;mso-height-percent:0;mso-wrap-distance-left:9pt;mso-wrap-distance-top:3.6pt;mso-wrap-distance-right:9pt;mso-wrap-distance-bottom:3.6pt;mso-position-horizontal:absolute;mso-position-horizontal-relative:text;mso-position-vertical:absolute;mso-position-vertical-relative:text;mso-width-percent:0;mso-height-percent:0;mso-width-relative:margin;mso-height-relative:margin;v-text-anchor:top" o:gfxdata="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">
+              <v:shape w14:anchorId="1F34C1D2" id="Text Box 5" o:spid="_x0000_s1029" type="#_x0000_t202" style="position:absolute;margin-left:0;margin-top:25.3pt;width:441pt;height:543.55pt;z-index:251669504;visibility:visible;mso-wrap-style:square;mso-width-percent:0;mso-height-percent:0;mso-wrap-distance-left:9pt;mso-wrap-distance-top:3.6pt;mso-wrap-distance-right:9pt;mso-wrap-distance-bottom:3.6pt;mso-position-horizontal:left;mso-position-horizontal-relative:margin;mso-position-vertical:absolute;mso-position-vertical-relative:text;mso-width-percent:0;mso-height-percent:0;mso-width-relative:margin;mso-height-relative:margin;v-text-anchor:top" o:gfxdata="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">
                 <v:textbox>
                   <w:txbxContent>
                     <w:p>
@@ -817,10 +915,7 @@
                         <w:t>De speler moet een stad b</w:t>
                       </w:r>
                       <w:r>
-                        <w:t xml:space="preserve">eschermen. In die stad zijn er een aantal inwoners. Die kan de speler gebruiken om torens de bedienen om zo de stad te verdedigen. De populatie van de </w:t>
-                      </w:r>
-                      <w:r>
-                        <w:t xml:space="preserve">stad stijgt als </w:t>
+                        <w:t xml:space="preserve">eschermen. In die stad zijn er een aantal inwoners. Die kan de speler gebruiken om torens de bedienen om zo de stad te verdedigen. De populatie van de stad stijgt als </w:t>
                       </w:r>
                       <w:r>
                         <w:t>er mintens 1 volwassen man en vrouw in de stad woont</w:t>
@@ -922,6 +1017,18 @@
                       </w:r>
                     </w:p>
                     <w:p>
+                      <w:pPr>
+                        <w:pStyle w:val="ListParagraph"/>
+                        <w:numPr>
+                          <w:ilvl w:val="0"/>
+                          <w:numId w:val="1"/>
+                        </w:numPr>
+                      </w:pPr>
+                      <w:r>
+                        <w:t>- Het aantal rondes het duurt voordat een toren naar de volgende leeftijdscategorie gaat</w:t>
+                      </w:r>
+                    </w:p>
+                    <w:p>
                       <w:r>
                         <w:t>Soorten vijanden:</w:t>
                       </w:r>
@@ -956,9 +1063,118 @@
                         <w:t>snele vijand met weining levens die weinig schade doet als deze de stad bereikt</w:t>
                       </w:r>
                     </w:p>
+                    <w:p>
+                      <w:pPr>
+                        <w:spacing w:after="0"/>
+                        <w:rPr>
+                          <w:color w:val="FF0000"/>
+                        </w:rPr>
+                      </w:pPr>
+                      <w:r>
+                        <w:rPr>
+                          <w:color w:val="FF0000"/>
+                        </w:rPr>
+                        <w:t>De vijanden lopen via een pad die van de rand van de map tot de stad loopt.</w:t>
+                      </w:r>
+                      <w:r>
+                        <w:rPr>
+                          <w:color w:val="FF0000"/>
+                        </w:rPr>
+                        <w:t xml:space="preserve"> </w:t>
+                      </w:r>
+                      <w:r>
+                        <w:rPr>
+                          <w:color w:val="FF0000"/>
+                        </w:rPr>
+                        <w:t xml:space="preserve">De torens kunnen langs het pad gebouwd worden op een grid. De speler kan de leeftijd van een toren zien door </w:t>
+                      </w:r>
+                      <w:r>
+                        <w:rPr>
+                          <w:color w:val="FF0000"/>
+                        </w:rPr>
+                        <w:t xml:space="preserve">de </w:t>
+                      </w:r>
+                      <w:r>
+                        <w:rPr>
+                          <w:color w:val="FF0000"/>
+                        </w:rPr>
+                        <w:t>vorm ervan. Hoe meer hoeken de vorm heeft hou ouder de toren.</w:t>
+                      </w:r>
+                      <w:r>
+                        <w:rPr>
+                          <w:color w:val="FF0000"/>
+                        </w:rPr>
+                        <w:t xml:space="preserve"> De speler kan ook op de toren klikken en zien in welke leeftijdscategorie de toren zit</w:t>
+                      </w:r>
+                      <w:r>
+                        <w:rPr>
+                          <w:color w:val="FF0000"/>
+                        </w:rPr>
+                        <w:t xml:space="preserve"> en hoeveel rondes deze er al staat</w:t>
+                      </w:r>
+                      <w:r>
+                        <w:rPr>
+                          <w:color w:val="FF0000"/>
+                        </w:rPr>
+                        <w:t>.</w:t>
+                      </w:r>
+                      <w:r>
+                        <w:rPr>
+                          <w:color w:val="FF0000"/>
+                        </w:rPr>
+                        <w:t xml:space="preserve"> De upgrades worden gedaan in een appart menu. Torens kunnen niet beschadigd worden het kan wel dat de inwoner die de toren bediende dood gaat en dan moet de speler een nieuwe inwoner aan de toren aanwijzen. Je kan zien </w:t>
+                      </w:r>
+                      <w:r>
+                        <w:rPr>
+                          <w:color w:val="FF0000"/>
+                        </w:rPr>
+                        <w:t>dat er niemand in de toren zit doordat deze rood wordt.</w:t>
+                      </w:r>
+                      <w:r>
+                        <w:rPr>
+                          <w:color w:val="FF0000"/>
+                        </w:rPr>
+                        <w:t xml:space="preserve"> Je kan kiezen wie de toren gaat bedienen door erop te klikken en dan te kiezen uit de beschikbare </w:t>
+                      </w:r>
+                      <w:hyperlink r:id="rId12" w:tgtFrame="_self" w:history="1">
+                        <w:r>
+                          <w:rPr>
+                            <w:color w:val="FF0000"/>
+                          </w:rPr>
+                          <w:t>Leeftijdscategorieën</w:t>
+                        </w:r>
+                      </w:hyperlink>
+                      <w:r>
+                        <w:rPr>
+                          <w:color w:val="FF0000"/>
+                        </w:rPr>
+                        <w:t>. Achter elke ronde kan de speler kiezen om de volgende ronde direct te starten of te wachten tot ze vanzelf komen. De ronde begint vanzelf na ongeveer 30 seconden. Als de speler de volgende ronde zelf start is er een kans om die ronde en aantal extra inwoners te krijgen. Hoe sneller de speler de ronde start hoe hoger deze kans is.</w:t>
+                      </w:r>
+                      <w:r>
+                        <w:rPr>
+                          <w:color w:val="FF0000"/>
+                        </w:rPr>
+                        <w:t xml:space="preserve"> Het aantal rondes dat het duurt voordat een toren naar de volgende leeftijdscategorie gaat is in het begin 1 en dit kan verlengt worden door een upgrade.</w:t>
+                      </w:r>
+                    </w:p>
+                    <w:p>
+                      <w:pPr>
+                        <w:spacing w:after="0"/>
+                        <w:rPr>
+                          <w:color w:val="FF0000"/>
+                        </w:rPr>
+                      </w:pPr>
+                    </w:p>
+                    <w:p>
+                      <w:pPr>
+                        <w:rPr>
+                          <w:color w:val="FF0000"/>
+                        </w:rPr>
+                      </w:pPr>
+                    </w:p>
                   </w:txbxContent>
                 </v:textbox>
-                <w10:wrap type="square"/>
+                <w10:wrap type="square" anchorx="margin"/>
               </v:shape>
             </w:pict>
           </mc:Fallback>
@@ -1081,16 +1297,16 @@
         <mc:AlternateContent>
           <mc:Choice Requires="wps">
             <w:drawing>
-              <wp:anchor distT="45720" distB="45720" distL="114300" distR="114300" simplePos="0" relativeHeight="251671552" behindDoc="0" locked="0" layoutInCell="1" allowOverlap="1" wp14:anchorId="7BE7BFB5" wp14:editId="04B28F66">
+              <wp:anchor distT="45720" distB="45720" distL="114300" distR="114300" simplePos="0" relativeHeight="251671552" behindDoc="0" locked="0" layoutInCell="1" allowOverlap="1" wp14:anchorId="7BE7BFB5" wp14:editId="34139CE9">
                 <wp:simplePos x="0" y="0"/>
-                <wp:positionH relativeFrom="column">
-                  <wp:posOffset>0</wp:posOffset>
+                <wp:positionH relativeFrom="margin">
+                  <wp:align>left</wp:align>
                 </wp:positionH>
                 <wp:positionV relativeFrom="paragraph">
-                  <wp:posOffset>4440555</wp:posOffset>
+                  <wp:posOffset>7266305</wp:posOffset>
                 </wp:positionV>
-                <wp:extent cx="5600700" cy="3746500"/>
-                <wp:effectExtent l="0" t="0" r="19050" b="25400"/>
+                <wp:extent cx="5600700" cy="537210"/>
+                <wp:effectExtent l="0" t="0" r="19050" b="15240"/>
                 <wp:wrapSquare wrapText="bothSides"/>
                 <wp:docPr id="7" name="Text Box 7"/>
                 <wp:cNvGraphicFramePr>
@@ -1105,7 +1321,7 @@
                       <wps:spPr bwMode="auto">
                         <a:xfrm>
                           <a:off x="0" y="0"/>
-                          <a:ext cx="5600700" cy="3746500"/>
+                          <a:ext cx="5600700" cy="537587"/>
                         </a:xfrm>
                         <a:prstGeom prst="rect">
                           <a:avLst/>
@@ -1129,7 +1345,16 @@
                               <w:t>Een tower defense game met 4 soor</w:t>
                             </w:r>
                             <w:r>
-                              <w:t>ten torens, 4 soorten upgrades. Het doel is om zolang mogelijk de stad te verdedigen.</w:t>
+                              <w:t xml:space="preserve">ten torens, </w:t>
+                            </w:r>
+                            <w:r>
+                              <w:t>5</w:t>
+                            </w:r>
+                            <w:r>
+                              <w:t>s</w:t>
+                            </w:r>
+                            <w:r>
+                              <w:t xml:space="preserve"> soorten upgrades. Het doel is om zolang mogelijk de stad te verdedigen.</w:t>
                             </w:r>
                             <w:r>
                               <w:t xml:space="preserve"> 2 soorten vijanden die sterker worden hoe langer je overleeft.</w:t>
@@ -1154,7 +1379,7 @@
           </mc:Choice>
           <mc:Fallback>
             <w:pict>
-              <v:shape w14:anchorId="7BE7BFB5" id="Text Box 7" o:spid="_x0000_s1030" type="#_x0000_t202" style="position:absolute;margin-left:0;margin-top:349.65pt;width:441pt;height:295pt;z-index:251671552;visibility:visible;mso-wrap-style:square;mso-width-percent:0;mso-height-percent:0;mso-wrap-distance-left:9pt;mso-wrap-distance-top:3.6pt;mso-wrap-distance-right:9pt;mso-wrap-distance-bottom:3.6pt;mso-position-horizontal:absolute;mso-position-horizontal-relative:text;mso-position-vertical:absolute;mso-position-vertical-relative:text;mso-width-percent:0;mso-height-percent:0;mso-width-relative:margin;mso-height-relative:margin;v-text-anchor:top" o:gfxdata="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">
+              <v:shape w14:anchorId="7BE7BFB5" id="Text Box 7" o:spid="_x0000_s1030" type="#_x0000_t202" style="position:absolute;margin-left:0;margin-top:572.15pt;width:441pt;height:42.3pt;z-index:251671552;visibility:visible;mso-wrap-style:square;mso-width-percent:0;mso-height-percent:0;mso-wrap-distance-left:9pt;mso-wrap-distance-top:3.6pt;mso-wrap-distance-right:9pt;mso-wrap-distance-bottom:3.6pt;mso-position-horizontal:left;mso-position-horizontal-relative:margin;mso-position-vertical:absolute;mso-position-vertical-relative:text;mso-width-percent:0;mso-height-percent:0;mso-width-relative:margin;mso-height-relative:margin;v-text-anchor:top" o:gfxdata="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">
                 <v:textbox>
                   <w:txbxContent>
                     <w:p>
@@ -1162,7 +1387,16 @@
                         <w:t>Een tower defense game met 4 soor</w:t>
                       </w:r>
                       <w:r>
-                        <w:t>ten torens, 4 soorten upgrades. Het doel is om zolang mogelijk de stad te verdedigen.</w:t>
+                        <w:t xml:space="preserve">ten torens, </w:t>
+                      </w:r>
+                      <w:r>
+                        <w:t>5</w:t>
+                      </w:r>
+                      <w:r>
+                        <w:t>s</w:t>
+                      </w:r>
+                      <w:r>
+                        <w:t xml:space="preserve"> soorten upgrades. Het doel is om zolang mogelijk de stad te verdedigen.</w:t>
                       </w:r>
                       <w:r>
                         <w:t xml:space="preserve"> 2 soorten vijanden die sterker worden hoe langer je overleeft.</w:t>
@@ -1170,7 +1404,7 @@
                     </w:p>
                   </w:txbxContent>
                 </v:textbox>
-                <w10:wrap type="square"/>
+                <w10:wrap type="square" anchorx="margin"/>
               </v:shape>
             </w:pict>
           </mc:Fallback>
@@ -1196,12 +1430,12 @@
       </w:r>
     </w:p>
     <w:sectPr>
-      <w:headerReference w:type="even" r:id="rId11"/>
-      <w:headerReference w:type="default" r:id="rId12"/>
-      <w:footerReference w:type="even" r:id="rId13"/>
-      <w:footerReference w:type="default" r:id="rId14"/>
-      <w:headerReference w:type="first" r:id="rId15"/>
-      <w:footerReference w:type="first" r:id="rId16"/>
+      <w:headerReference w:type="even" r:id="rId13"/>
+      <w:headerReference w:type="default" r:id="rId14"/>
+      <w:footerReference w:type="even" r:id="rId15"/>
+      <w:footerReference w:type="default" r:id="rId16"/>
+      <w:headerReference w:type="first" r:id="rId17"/>
+      <w:footerReference w:type="first" r:id="rId18"/>
       <w:pgSz w:w="11906" w:h="16838"/>
       <w:pgMar w:top="1440" w:right="1440" w:bottom="1440" w:left="1440" w:header="708" w:footer="708" w:gutter="0"/>
       <w:cols w:space="708"/>
@@ -1525,8 +1759,160 @@
       </w:rPr>
     </w:lvl>
   </w:abstractNum>
+  <w:abstractNum w:abstractNumId="1" w15:restartNumberingAfterBreak="0">
+    <w:nsid w:val="39594A65"/>
+    <w:multiLevelType w:val="multilevel"/>
+    <w:tmpl w:val="B1BC2984"/>
+    <w:lvl w:ilvl="0">
+      <w:start w:val="1"/>
+      <w:numFmt w:val="bullet"/>
+      <w:lvlText w:val=""/>
+      <w:lvlJc w:val="left"/>
+      <w:pPr>
+        <w:tabs>
+          <w:tab w:val="num" w:pos="720"/>
+        </w:tabs>
+        <w:ind w:left="720" w:hanging="360"/>
+      </w:pPr>
+      <w:rPr>
+        <w:rFonts w:ascii="Symbol" w:hAnsi="Symbol" w:hint="default"/>
+        <w:sz w:val="20"/>
+      </w:rPr>
+    </w:lvl>
+    <w:lvl w:ilvl="1" w:tentative="1">
+      <w:start w:val="1"/>
+      <w:numFmt w:val="bullet"/>
+      <w:lvlText w:val="o"/>
+      <w:lvlJc w:val="left"/>
+      <w:pPr>
+        <w:tabs>
+          <w:tab w:val="num" w:pos="1440"/>
+        </w:tabs>
+        <w:ind w:left="1440" w:hanging="360"/>
+      </w:pPr>
+      <w:rPr>
+        <w:rFonts w:ascii="Courier New" w:hAnsi="Courier New" w:hint="default"/>
+        <w:sz w:val="20"/>
+      </w:rPr>
+    </w:lvl>
+    <w:lvl w:ilvl="2" w:tentative="1">
+      <w:start w:val="1"/>
+      <w:numFmt w:val="bullet"/>
+      <w:lvlText w:val=""/>
+      <w:lvlJc w:val="left"/>
+      <w:pPr>
+        <w:tabs>
+          <w:tab w:val="num" w:pos="2160"/>
+        </w:tabs>
+        <w:ind w:left="2160" w:hanging="360"/>
+      </w:pPr>
+      <w:rPr>
+        <w:rFonts w:ascii="Wingdings" w:hAnsi="Wingdings" w:hint="default"/>
+        <w:sz w:val="20"/>
+      </w:rPr>
+    </w:lvl>
+    <w:lvl w:ilvl="3" w:tentative="1">
+      <w:start w:val="1"/>
+      <w:numFmt w:val="bullet"/>
+      <w:lvlText w:val=""/>
+      <w:lvlJc w:val="left"/>
+      <w:pPr>
+        <w:tabs>
+          <w:tab w:val="num" w:pos="2880"/>
+        </w:tabs>
+        <w:ind w:left="2880" w:hanging="360"/>
+      </w:pPr>
+      <w:rPr>
+        <w:rFonts w:ascii="Wingdings" w:hAnsi="Wingdings" w:hint="default"/>
+        <w:sz w:val="20"/>
+      </w:rPr>
+    </w:lvl>
+    <w:lvl w:ilvl="4" w:tentative="1">
+      <w:start w:val="1"/>
+      <w:numFmt w:val="bullet"/>
+      <w:lvlText w:val=""/>
+      <w:lvlJc w:val="left"/>
+      <w:pPr>
+        <w:tabs>
+          <w:tab w:val="num" w:pos="3600"/>
+        </w:tabs>
+        <w:ind w:left="3600" w:hanging="360"/>
+      </w:pPr>
+      <w:rPr>
+        <w:rFonts w:ascii="Wingdings" w:hAnsi="Wingdings" w:hint="default"/>
+        <w:sz w:val="20"/>
+      </w:rPr>
+    </w:lvl>
+    <w:lvl w:ilvl="5" w:tentative="1">
+      <w:start w:val="1"/>
+      <w:numFmt w:val="bullet"/>
+      <w:lvlText w:val=""/>
+      <w:lvlJc w:val="left"/>
+      <w:pPr>
+        <w:tabs>
+          <w:tab w:val="num" w:pos="4320"/>
+        </w:tabs>
+        <w:ind w:left="4320" w:hanging="360"/>
+      </w:pPr>
+      <w:rPr>
+        <w:rFonts w:ascii="Wingdings" w:hAnsi="Wingdings" w:hint="default"/>
+        <w:sz w:val="20"/>
+      </w:rPr>
+    </w:lvl>
+    <w:lvl w:ilvl="6" w:tentative="1">
+      <w:start w:val="1"/>
+      <w:numFmt w:val="bullet"/>
+      <w:lvlText w:val=""/>
+      <w:lvlJc w:val="left"/>
+      <w:pPr>
+        <w:tabs>
+          <w:tab w:val="num" w:pos="5040"/>
+        </w:tabs>
+        <w:ind w:left="5040" w:hanging="360"/>
+      </w:pPr>
+      <w:rPr>
+        <w:rFonts w:ascii="Wingdings" w:hAnsi="Wingdings" w:hint="default"/>
+        <w:sz w:val="20"/>
+      </w:rPr>
+    </w:lvl>
+    <w:lvl w:ilvl="7" w:tentative="1">
+      <w:start w:val="1"/>
+      <w:numFmt w:val="bullet"/>
+      <w:lvlText w:val=""/>
+      <w:lvlJc w:val="left"/>
+      <w:pPr>
+        <w:tabs>
+          <w:tab w:val="num" w:pos="5760"/>
+        </w:tabs>
+        <w:ind w:left="5760" w:hanging="360"/>
+      </w:pPr>
+      <w:rPr>
+        <w:rFonts w:ascii="Wingdings" w:hAnsi="Wingdings" w:hint="default"/>
+        <w:sz w:val="20"/>
+      </w:rPr>
+    </w:lvl>
+    <w:lvl w:ilvl="8" w:tentative="1">
+      <w:start w:val="1"/>
+      <w:numFmt w:val="bullet"/>
+      <w:lvlText w:val=""/>
+      <w:lvlJc w:val="left"/>
+      <w:pPr>
+        <w:tabs>
+          <w:tab w:val="num" w:pos="6480"/>
+        </w:tabs>
+        <w:ind w:left="6480" w:hanging="360"/>
+      </w:pPr>
+      <w:rPr>
+        <w:rFonts w:ascii="Wingdings" w:hAnsi="Wingdings" w:hint="default"/>
+        <w:sz w:val="20"/>
+      </w:rPr>
+    </w:lvl>
+  </w:abstractNum>
   <w:num w:numId="1" w16cid:durableId="856382719">
     <w:abstractNumId w:val="0"/>
+  </w:num>
+  <w:num w:numId="2" w16cid:durableId="663094081">
+    <w:abstractNumId w:val="1"/>
   </w:num>
 </w:numbering>
 </file>
@@ -2012,6 +2398,32 @@
       <w:contextualSpacing/>
     </w:pPr>
   </w:style>
+  <w:style w:type="paragraph" w:customStyle="1" w:styleId="nav-selected">
+    <w:name w:val="nav-selected"/>
+    <w:basedOn w:val="Normal"/>
+    <w:rsid w:val="007C40C5"/>
+    <w:pPr>
+      <w:spacing w:before="100" w:beforeAutospacing="1" w:after="100" w:afterAutospacing="1" w:line="240" w:lineRule="auto"/>
+    </w:pPr>
+    <w:rPr>
+      <w:rFonts w:ascii="Times New Roman" w:eastAsia="Times New Roman" w:hAnsi="Times New Roman" w:cs="Times New Roman"/>
+      <w:sz w:val="24"/>
+      <w:szCs w:val="24"/>
+      <w:lang w:val="en-US"/>
+    </w:rPr>
+  </w:style>
+  <w:style w:type="character" w:styleId="Hyperlink">
+    <w:name w:val="Hyperlink"/>
+    <w:basedOn w:val="DefaultParagraphFont"/>
+    <w:uiPriority w:val="99"/>
+    <w:semiHidden/>
+    <w:unhideWhenUsed/>
+    <w:rsid w:val="007C40C5"/>
+    <w:rPr>
+      <w:color w:val="0000FF"/>
+      <w:u w:val="single"/>
+    </w:rPr>
+  </w:style>
 </w:styles>
 </file>
 
@@ -2311,6 +2723,10 @@
 </file>
 
 <file path=customXml/item1.xml><?xml version="1.0" encoding="utf-8"?>
+<b:Sources xmlns:b="http://schemas.openxmlformats.org/officeDocument/2006/bibliography" xmlns="http://schemas.openxmlformats.org/officeDocument/2006/bibliography" SelectedStyle="\APASixthEditionOfficeOnline.xsl" StyleName="APA" Version="6"/>
+</file>
+
+<file path=customXml/item2.xml><?xml version="1.0" encoding="utf-8"?>
 <p:properties xmlns:p="http://schemas.microsoft.com/office/2006/metadata/properties" xmlns:xsi="http://www.w3.org/2001/XMLSchema-instance" xmlns:pc="http://schemas.microsoft.com/office/infopath/2007/PartnerControls">
   <documentManagement>
     <IconOverlay xmlns="http://schemas.microsoft.com/sharepoint/v4" xsi:nil="true"/>
@@ -2322,11 +2738,16 @@
 </p:properties>
 </file>
 
-<file path=customXml/item2.xml><?xml version="1.0" encoding="utf-8"?>
-<b:Sources xmlns:b="http://schemas.openxmlformats.org/officeDocument/2006/bibliography" xmlns="http://schemas.openxmlformats.org/officeDocument/2006/bibliography" SelectedStyle="\APASixthEditionOfficeOnline.xsl" StyleName="APA" Version="6"/>
+<file path=customXml/item3.xml><?xml version="1.0" encoding="utf-8"?>
+<?mso-contentType ?>
+<FormTemplates xmlns="http://schemas.microsoft.com/sharepoint/v3/contenttype/forms">
+  <Display>DocumentLibraryForm</Display>
+  <Edit>DocumentLibraryForm</Edit>
+  <New>DocumentLibraryForm</New>
+</FormTemplates>
 </file>
 
-<file path=customXml/item3.xml><?xml version="1.0" encoding="utf-8"?>
+<file path=customXml/item4.xml><?xml version="1.0" encoding="utf-8"?>
 <ct:contentTypeSchema xmlns:ct="http://schemas.microsoft.com/office/2006/metadata/contentType" xmlns:ma="http://schemas.microsoft.com/office/2006/metadata/properties/metaAttributes" ct:_="" ma:_="" ma:contentTypeName="Document" ma:contentTypeID="0x010100723942CCEB3A674D8F1F6472CCEFB38E" ma:contentTypeVersion="5" ma:contentTypeDescription="Create a new document." ma:contentTypeScope="" ma:versionID="85bf74e5154d373a6e67fc1b23db2288">
   <xsd:schema xmlns:xsd="http://www.w3.org/2001/XMLSchema" xmlns:xs="http://www.w3.org/2001/XMLSchema" xmlns:p="http://schemas.microsoft.com/office/2006/metadata/properties" xmlns:ns2="128482ec-0431-40d5-ab26-89ea2a4f3ccd" xmlns:ns3="60eb0cf4-ae2a-4762-800a-cb593b869ecb" xmlns:ns4="http://schemas.microsoft.com/sharepoint/v4" xmlns:ns5="a2e691a9-fcfc-4d85-a390-1894fe98bd9e" targetNamespace="http://schemas.microsoft.com/office/2006/metadata/properties" ma:root="true" ma:fieldsID="e3a9e4d416af2b809de5ac01cbf0d46b" ns2:_="" ns3:_="" ns4:_="" ns5:_="">
     <xsd:import namespace="128482ec-0431-40d5-ab26-89ea2a4f3ccd"/>
@@ -2565,16 +2986,15 @@
 </ct:contentTypeSchema>
 </file>
 
-<file path=customXml/item4.xml><?xml version="1.0" encoding="utf-8"?>
-<?mso-contentType ?>
-<FormTemplates xmlns="http://schemas.microsoft.com/sharepoint/v3/contenttype/forms">
-  <Display>DocumentLibraryForm</Display>
-  <Edit>DocumentLibraryForm</Edit>
-  <New>DocumentLibraryForm</New>
-</FormTemplates>
+<file path=customXml/itemProps1.xml><?xml version="1.0" encoding="utf-8"?>
+<ds:datastoreItem xmlns:ds="http://schemas.openxmlformats.org/officeDocument/2006/customXml" ds:itemID="{7DEBEE2D-AA42-4273-B7C6-AAC77EC6BC06}">
+  <ds:schemaRefs>
+    <ds:schemaRef ds:uri="http://schemas.openxmlformats.org/officeDocument/2006/bibliography"/>
+  </ds:schemaRefs>
+</ds:datastoreItem>
 </file>
 
-<file path=customXml/itemProps1.xml><?xml version="1.0" encoding="utf-8"?>
+<file path=customXml/itemProps2.xml><?xml version="1.0" encoding="utf-8"?>
 <ds:datastoreItem xmlns:ds="http://schemas.openxmlformats.org/officeDocument/2006/customXml" ds:itemID="{3BBA3492-0549-44C9-B194-770258A0E54A}">
   <ds:schemaRefs>
     <ds:schemaRef ds:uri="http://schemas.microsoft.com/office/2006/metadata/properties"/>
@@ -2585,15 +3005,15 @@
 </ds:datastoreItem>
 </file>
 
-<file path=customXml/itemProps2.xml><?xml version="1.0" encoding="utf-8"?>
-<ds:datastoreItem xmlns:ds="http://schemas.openxmlformats.org/officeDocument/2006/customXml" ds:itemID="{7DEBEE2D-AA42-4273-B7C6-AAC77EC6BC06}">
+<file path=customXml/itemProps3.xml><?xml version="1.0" encoding="utf-8"?>
+<ds:datastoreItem xmlns:ds="http://schemas.openxmlformats.org/officeDocument/2006/customXml" ds:itemID="{6198B21F-7B16-427C-86E0-441E88FA8FF7}">
   <ds:schemaRefs>
-    <ds:schemaRef ds:uri="http://schemas.openxmlformats.org/officeDocument/2006/bibliography"/>
+    <ds:schemaRef ds:uri="http://schemas.microsoft.com/sharepoint/v3/contenttype/forms"/>
   </ds:schemaRefs>
 </ds:datastoreItem>
 </file>
 
-<file path=customXml/itemProps3.xml><?xml version="1.0" encoding="utf-8"?>
+<file path=customXml/itemProps4.xml><?xml version="1.0" encoding="utf-8"?>
 <ds:datastoreItem xmlns:ds="http://schemas.openxmlformats.org/officeDocument/2006/customXml" ds:itemID="{D027A2A4-F72D-4621-B8AE-A88C5B4598CC}">
   <ds:schemaRefs>
     <ds:schemaRef ds:uri="http://schemas.microsoft.com/office/2006/metadata/contentType"/>
@@ -2612,12 +3032,4 @@
     <ds:schemaRef ds:uri="http://schemas.microsoft.com/internal/obd"/>
   </ds:schemaRefs>
 </ds:datastoreItem>
-</file>
-
-<file path=customXml/itemProps4.xml><?xml version="1.0" encoding="utf-8"?>
-<ds:datastoreItem xmlns:ds="http://schemas.openxmlformats.org/officeDocument/2006/customXml" ds:itemID="{6198B21F-7B16-427C-86E0-441E88FA8FF7}">
-  <ds:schemaRefs>
-    <ds:schemaRef ds:uri="http://schemas.microsoft.com/sharepoint/v3/contenttype/forms"/>
-  </ds:schemaRefs>
-</ds:datastoreItem>
 </file>
</xml_diff>